<commit_message>
this is the final file i add our website link
</commit_message>
<xml_diff>
--- a/Doc/Project idea.docx
+++ b/Doc/Project idea.docx
@@ -177,6 +177,7 @@
                                     <w:dataBinding w:prefixMappings="xmlns:ns0='http://purl.org/dc/elements/1.1/' xmlns:ns1='http://schemas.openxmlformats.org/package/2006/metadata/core-properties' " w:xpath="/ns1:coreProperties[1]/ns0:subject[1]" w:storeItemID="{6C3C8BC8-F283-45AE-878A-BAB7291924A1}"/>
                                     <w:text/>
                                   </w:sdtPr>
+                                  <w:sdtEndPr/>
                                   <w:sdtContent>
                                     <w:proofErr w:type="spellStart"/>
                                     <w:r>
@@ -971,6 +972,7 @@
                                     <w:dataBinding w:prefixMappings="xmlns:ns0='http://schemas.openxmlformats.org/officeDocument/2006/extended-properties' " w:xpath="/ns0:Properties[1]/ns0:Company[1]" w:storeItemID="{6668398D-A668-4E3E-A5EB-62B293D839F1}"/>
                                     <w:text/>
                                   </w:sdtPr>
+                                  <w:sdtEndPr/>
                                   <w:sdtContent>
                                     <w:r>
                                       <w:rPr>
@@ -996,6 +998,7 @@
                                   <w:dataBinding w:prefixMappings="xmlns:ns0='http://purl.org/dc/elements/1.1/' xmlns:ns1='http://schemas.openxmlformats.org/package/2006/metadata/core-properties' " w:xpath="/ns1:coreProperties[1]/ns1:category[1]" w:storeItemID="{6C3C8BC8-F283-45AE-878A-BAB7291924A1}"/>
                                   <w:text/>
                                 </w:sdtPr>
+                                <w:sdtEndPr/>
                                 <w:sdtContent>
                                   <w:p>
                                     <w:pPr>
@@ -1199,7 +1202,7 @@
           <w:r>
             <w:fldChar w:fldCharType="separate"/>
           </w:r>
-          <w:hyperlink w:anchor="_Toc148549377" w:history="1">
+          <w:hyperlink w:anchor="_Toc148549924" w:history="1">
             <w:r>
               <w:rPr>
                 <w:rStyle w:val="Hyperlink"/>
@@ -1226,7 +1229,7 @@
                 <w:noProof/>
                 <w:webHidden/>
               </w:rPr>
-              <w:instrText xml:space="preserve"> PAGEREF _Toc148549377 \h </w:instrText>
+              <w:instrText xml:space="preserve"> PAGEREF _Toc148549924 \h </w:instrText>
             </w:r>
             <w:r>
               <w:rPr>
@@ -1271,7 +1274,7 @@
               <w14:ligatures w14:val="standardContextual"/>
             </w:rPr>
           </w:pPr>
-          <w:hyperlink w:anchor="_Toc148549378" w:history="1">
+          <w:hyperlink w:anchor="_Toc148549925" w:history="1">
             <w:r>
               <w:rPr>
                 <w:rStyle w:val="Hyperlink"/>
@@ -1298,7 +1301,7 @@
                 <w:noProof/>
                 <w:webHidden/>
               </w:rPr>
-              <w:instrText xml:space="preserve"> PAGEREF _Toc148549378 \h </w:instrText>
+              <w:instrText xml:space="preserve"> PAGEREF _Toc148549925 \h </w:instrText>
             </w:r>
             <w:r>
               <w:rPr>
@@ -1343,7 +1346,7 @@
               <w14:ligatures w14:val="standardContextual"/>
             </w:rPr>
           </w:pPr>
-          <w:hyperlink w:anchor="_Toc148549379" w:history="1">
+          <w:hyperlink w:anchor="_Toc148549926" w:history="1">
             <w:r>
               <w:rPr>
                 <w:rStyle w:val="Hyperlink"/>
@@ -1370,7 +1373,7 @@
                 <w:noProof/>
                 <w:webHidden/>
               </w:rPr>
-              <w:instrText xml:space="preserve"> PAGEREF _Toc148549379 \h </w:instrText>
+              <w:instrText xml:space="preserve"> PAGEREF _Toc148549926 \h </w:instrText>
             </w:r>
             <w:r>
               <w:rPr>
@@ -1415,7 +1418,7 @@
               <w14:ligatures w14:val="standardContextual"/>
             </w:rPr>
           </w:pPr>
-          <w:hyperlink w:anchor="_Toc148549380" w:history="1">
+          <w:hyperlink w:anchor="_Toc148549927" w:history="1">
             <w:r>
               <w:rPr>
                 <w:rStyle w:val="Hyperlink"/>
@@ -1442,7 +1445,7 @@
                 <w:noProof/>
                 <w:webHidden/>
               </w:rPr>
-              <w:instrText xml:space="preserve"> PAGEREF _Toc148549380 \h </w:instrText>
+              <w:instrText xml:space="preserve"> PAGEREF _Toc148549927 \h </w:instrText>
             </w:r>
             <w:r>
               <w:rPr>
@@ -1487,7 +1490,7 @@
               <w14:ligatures w14:val="standardContextual"/>
             </w:rPr>
           </w:pPr>
-          <w:hyperlink w:anchor="_Toc148549381" w:history="1">
+          <w:hyperlink w:anchor="_Toc148549928" w:history="1">
             <w:r>
               <w:rPr>
                 <w:rStyle w:val="Hyperlink"/>
@@ -1514,7 +1517,79 @@
                 <w:noProof/>
                 <w:webHidden/>
               </w:rPr>
-              <w:instrText xml:space="preserve"> PAGEREF _Toc148549381 \h </w:instrText>
+              <w:instrText xml:space="preserve"> PAGEREF _Toc148549928 \h </w:instrText>
+            </w:r>
+            <w:r>
+              <w:rPr>
+                <w:noProof/>
+                <w:webHidden/>
+              </w:rPr>
+            </w:r>
+            <w:r>
+              <w:rPr>
+                <w:noProof/>
+                <w:webHidden/>
+              </w:rPr>
+              <w:fldChar w:fldCharType="separate"/>
+            </w:r>
+            <w:r>
+              <w:rPr>
+                <w:noProof/>
+                <w:webHidden/>
+              </w:rPr>
+              <w:t>8</w:t>
+            </w:r>
+            <w:r>
+              <w:rPr>
+                <w:noProof/>
+                <w:webHidden/>
+              </w:rPr>
+              <w:fldChar w:fldCharType="end"/>
+            </w:r>
+          </w:hyperlink>
+        </w:p>
+        <w:p>
+          <w:pPr>
+            <w:pStyle w:val="TOC1"/>
+            <w:tabs>
+              <w:tab w:val="right" w:leader="dot" w:pos="9350"/>
+            </w:tabs>
+            <w:rPr>
+              <w:noProof/>
+              <w:kern w:val="2"/>
+              <w:sz w:val="22"/>
+              <w:szCs w:val="22"/>
+              <w14:ligatures w14:val="standardContextual"/>
+            </w:rPr>
+          </w:pPr>
+          <w:hyperlink w:anchor="_Toc148549929" w:history="1">
+            <w:r>
+              <w:rPr>
+                <w:rStyle w:val="Hyperlink"/>
+                <w:noProof/>
+              </w:rPr>
+              <w:t>website link</w:t>
+            </w:r>
+            <w:r>
+              <w:rPr>
+                <w:noProof/>
+                <w:webHidden/>
+              </w:rPr>
+              <w:tab/>
+            </w:r>
+            <w:r>
+              <w:rPr>
+                <w:noProof/>
+                <w:webHidden/>
+              </w:rPr>
+              <w:fldChar w:fldCharType="begin"/>
+            </w:r>
+            <w:r>
+              <w:rPr>
+                <w:noProof/>
+                <w:webHidden/>
+              </w:rPr>
+              <w:instrText xml:space="preserve"> PAGEREF _Toc148549929 \h </w:instrText>
             </w:r>
             <w:r>
               <w:rPr>
@@ -1989,12 +2064,7 @@
       <w:pPr>
         <w:pStyle w:val="Heading1"/>
       </w:pPr>
-    </w:p>
-    <w:p>
-      <w:pPr>
-        <w:pStyle w:val="Heading1"/>
-      </w:pPr>
-      <w:bookmarkStart w:id="0" w:name="_Toc148549377"/>
+      <w:bookmarkStart w:id="0" w:name="_Toc148549924"/>
       <w:r>
         <w:t>Project idea</w:t>
       </w:r>
@@ -2094,7 +2164,7 @@
       <w:pPr>
         <w:pStyle w:val="Heading1"/>
       </w:pPr>
-      <w:bookmarkStart w:id="1" w:name="_Toc148549378"/>
+      <w:bookmarkStart w:id="1" w:name="_Toc148549925"/>
       <w:r>
         <w:t>Recommended solution</w:t>
       </w:r>
@@ -2185,7 +2255,7 @@
           <w:rtl/>
         </w:rPr>
       </w:pPr>
-      <w:bookmarkStart w:id="2" w:name="_Toc148549379"/>
+      <w:bookmarkStart w:id="2" w:name="_Toc148549926"/>
       <w:r>
         <w:t>Benefits</w:t>
       </w:r>
@@ -2251,7 +2321,7 @@
       <w:pPr>
         <w:pStyle w:val="Heading1"/>
       </w:pPr>
-      <w:bookmarkStart w:id="3" w:name="_Toc148549380"/>
+      <w:bookmarkStart w:id="3" w:name="_Toc148549927"/>
       <w:r>
         <w:t>Storybo</w:t>
       </w:r>
@@ -2330,14 +2400,27 @@
       <w:r>
         <w:t xml:space="preserve">Figure </w:t>
       </w:r>
-      <w:fldSimple w:instr=" SEQ Figure \* ARABIC ">
-        <w:r>
-          <w:rPr>
-            <w:noProof/>
-          </w:rPr>
-          <w:t>1</w:t>
-        </w:r>
-      </w:fldSimple>
+      <w:r>
+        <w:fldChar w:fldCharType="begin"/>
+      </w:r>
+      <w:r>
+        <w:instrText xml:space="preserve"> SEQ Figure \* ARABIC </w:instrText>
+      </w:r>
+      <w:r>
+        <w:fldChar w:fldCharType="separate"/>
+      </w:r>
+      <w:r>
+        <w:rPr>
+          <w:noProof/>
+        </w:rPr>
+        <w:t>1</w:t>
+      </w:r>
+      <w:r>
+        <w:rPr>
+          <w:noProof/>
+        </w:rPr>
+        <w:fldChar w:fldCharType="end"/>
+      </w:r>
       <w:r>
         <w:t xml:space="preserve">: </w:t>
       </w:r>
@@ -2413,14 +2496,27 @@
       <w:r>
         <w:t xml:space="preserve">Figure </w:t>
       </w:r>
-      <w:fldSimple w:instr=" SEQ Figure \* ARABIC ">
-        <w:r>
-          <w:rPr>
-            <w:noProof/>
-          </w:rPr>
-          <w:t>2</w:t>
-        </w:r>
-      </w:fldSimple>
+      <w:r>
+        <w:fldChar w:fldCharType="begin"/>
+      </w:r>
+      <w:r>
+        <w:instrText xml:space="preserve"> SEQ Figure \* ARABIC </w:instrText>
+      </w:r>
+      <w:r>
+        <w:fldChar w:fldCharType="separate"/>
+      </w:r>
+      <w:r>
+        <w:rPr>
+          <w:noProof/>
+        </w:rPr>
+        <w:t>2</w:t>
+      </w:r>
+      <w:r>
+        <w:rPr>
+          <w:noProof/>
+        </w:rPr>
+        <w:fldChar w:fldCharType="end"/>
+      </w:r>
       <w:r>
         <w:t xml:space="preserve">: Create </w:t>
       </w:r>
@@ -2495,14 +2591,27 @@
       <w:r>
         <w:t xml:space="preserve">Figure </w:t>
       </w:r>
-      <w:fldSimple w:instr=" SEQ Figure \* ARABIC ">
-        <w:r>
-          <w:rPr>
-            <w:noProof/>
-          </w:rPr>
-          <w:t>3</w:t>
-        </w:r>
-      </w:fldSimple>
+      <w:r>
+        <w:fldChar w:fldCharType="begin"/>
+      </w:r>
+      <w:r>
+        <w:instrText xml:space="preserve"> SEQ Figure \* ARABIC </w:instrText>
+      </w:r>
+      <w:r>
+        <w:fldChar w:fldCharType="separate"/>
+      </w:r>
+      <w:r>
+        <w:rPr>
+          <w:noProof/>
+        </w:rPr>
+        <w:t>3</w:t>
+      </w:r>
+      <w:r>
+        <w:rPr>
+          <w:noProof/>
+        </w:rPr>
+        <w:fldChar w:fldCharType="end"/>
+      </w:r>
       <w:r>
         <w:t>: Our project</w:t>
       </w:r>
@@ -2577,14 +2686,27 @@
       <w:r>
         <w:t xml:space="preserve">Figure </w:t>
       </w:r>
-      <w:fldSimple w:instr=" SEQ Figure \* ARABIC ">
-        <w:r>
-          <w:rPr>
-            <w:noProof/>
-          </w:rPr>
-          <w:t>4</w:t>
-        </w:r>
-      </w:fldSimple>
+      <w:r>
+        <w:fldChar w:fldCharType="begin"/>
+      </w:r>
+      <w:r>
+        <w:instrText xml:space="preserve"> SEQ Figure \* ARABIC </w:instrText>
+      </w:r>
+      <w:r>
+        <w:fldChar w:fldCharType="separate"/>
+      </w:r>
+      <w:r>
+        <w:rPr>
+          <w:noProof/>
+        </w:rPr>
+        <w:t>4</w:t>
+      </w:r>
+      <w:r>
+        <w:rPr>
+          <w:noProof/>
+        </w:rPr>
+        <w:fldChar w:fldCharType="end"/>
+      </w:r>
       <w:r>
         <w:t>: Contact</w:t>
       </w:r>
@@ -2595,7 +2717,7 @@
       <w:pPr>
         <w:pStyle w:val="Heading1"/>
       </w:pPr>
-      <w:bookmarkStart w:id="9" w:name="_Toc148549381"/>
+      <w:bookmarkStart w:id="9" w:name="_Toc148549928"/>
       <w:r>
         <w:t>Site</w:t>
       </w:r>
@@ -2674,14 +2796,27 @@
       <w:r>
         <w:t xml:space="preserve">Figure </w:t>
       </w:r>
-      <w:fldSimple w:instr=" SEQ Figure \* ARABIC ">
-        <w:r>
-          <w:rPr>
-            <w:noProof/>
-          </w:rPr>
-          <w:t>5</w:t>
-        </w:r>
-      </w:fldSimple>
+      <w:r>
+        <w:fldChar w:fldCharType="begin"/>
+      </w:r>
+      <w:r>
+        <w:instrText xml:space="preserve"> SEQ Figure \* ARABIC </w:instrText>
+      </w:r>
+      <w:r>
+        <w:fldChar w:fldCharType="separate"/>
+      </w:r>
+      <w:r>
+        <w:rPr>
+          <w:noProof/>
+        </w:rPr>
+        <w:t>5</w:t>
+      </w:r>
+      <w:r>
+        <w:rPr>
+          <w:noProof/>
+        </w:rPr>
+        <w:fldChar w:fldCharType="end"/>
+      </w:r>
       <w:r>
         <w:t>: Site map</w:t>
       </w:r>
@@ -2693,8 +2828,29 @@
         <w:ind w:left="360"/>
       </w:pPr>
     </w:p>
+    <w:p>
+      <w:pPr>
+        <w:pStyle w:val="Heading1"/>
+      </w:pPr>
+      <w:bookmarkStart w:id="12" w:name="_Toc148549929"/>
+      <w:r>
+        <w:t>website link</w:t>
+      </w:r>
+      <w:bookmarkEnd w:id="12"/>
+    </w:p>
+    <w:p>
+      <w:hyperlink r:id="rId13" w:history="1">
+        <w:r>
+          <w:rPr>
+            <w:rStyle w:val="Hyperlink"/>
+          </w:rPr>
+          <w:t>https://nebulavii.github.io/assignment1/HTML/our-project.html</w:t>
+        </w:r>
+      </w:hyperlink>
+    </w:p>
+    <w:p/>
     <w:sectPr>
-      <w:footerReference w:type="default" r:id="rId13"/>
+      <w:footerReference w:type="default" r:id="rId14"/>
       <w:pgSz w:w="12240" w:h="15840"/>
       <w:pgMar w:top="1440" w:right="1440" w:bottom="1440" w:left="1440" w:header="720" w:footer="720" w:gutter="0"/>
       <w:pgNumType w:start="0"/>
@@ -4704,6 +4860,30 @@
       <w:szCs w:val="20"/>
     </w:rPr>
   </w:style>
+  <w:style w:type="character" w:styleId="UnresolvedMention">
+    <w:name w:val="Unresolved Mention"/>
+    <w:basedOn w:val="DefaultParagraphFont"/>
+    <w:uiPriority w:val="99"/>
+    <w:semiHidden/>
+    <w:unhideWhenUsed/>
+    <w:rsid w:val="00E3778A"/>
+    <w:rPr>
+      <w:color w:val="605E5C"/>
+      <w:shd w:val="clear" w:color="auto" w:fill="E1DFDD"/>
+    </w:rPr>
+  </w:style>
+  <w:style w:type="character" w:styleId="FollowedHyperlink">
+    <w:name w:val="FollowedHyperlink"/>
+    <w:basedOn w:val="DefaultParagraphFont"/>
+    <w:uiPriority w:val="99"/>
+    <w:semiHidden/>
+    <w:unhideWhenUsed/>
+    <w:rsid w:val="00E3778A"/>
+    <w:rPr>
+      <w:color w:val="954F72" w:themeColor="followedHyperlink"/>
+      <w:u w:val="single"/>
+    </w:rPr>
+  </w:style>
 </w:styles>
 </file>
 

</xml_diff>

<commit_message>
Link updated in doc
</commit_message>
<xml_diff>
--- a/Doc/Project idea.docx
+++ b/Doc/Project idea.docx
@@ -2060,6 +2060,7 @@
       </w:pPr>
       <w:bookmarkStart w:id="0" w:name="_Toc148637138"/>
       <w:r>
+        <w:lastRenderedPageBreak/>
         <w:t>Project idea</w:t>
       </w:r>
       <w:bookmarkEnd w:id="0"/>
@@ -2317,6 +2318,7 @@
       </w:pPr>
       <w:bookmarkStart w:id="3" w:name="_Toc148637141"/>
       <w:r>
+        <w:lastRenderedPageBreak/>
         <w:t>Storybo</w:t>
       </w:r>
       <w:r>
@@ -2332,6 +2334,9 @@
         <w:keepNext/>
       </w:pPr>
       <w:r>
+        <w:rPr>
+          <w:noProof/>
+        </w:rPr>
         <w:drawing>
           <wp:inline distT="0" distB="0" distL="0" distR="0" wp14:anchorId="16125058" wp14:editId="32D7DAA7">
             <wp:extent cx="5943600" cy="3684905"/>
@@ -2400,6 +2405,10 @@
         <w:keepNext/>
       </w:pPr>
       <w:r>
+        <w:rPr>
+          <w:noProof/>
+        </w:rPr>
+        <w:lastRenderedPageBreak/>
         <w:drawing>
           <wp:inline distT="0" distB="0" distL="0" distR="0" wp14:anchorId="0C1797C4" wp14:editId="59A3EC1E">
             <wp:extent cx="5943600" cy="3626485"/>
@@ -2466,6 +2475,9 @@
         <w:keepNext/>
       </w:pPr>
       <w:r>
+        <w:rPr>
+          <w:noProof/>
+        </w:rPr>
         <w:drawing>
           <wp:inline distT="0" distB="0" distL="0" distR="0" wp14:anchorId="12394B29" wp14:editId="38BAD911">
             <wp:extent cx="5943600" cy="3576955"/>
@@ -2532,6 +2544,10 @@
         <w:br w:type="page"/>
       </w:r>
       <w:r>
+        <w:rPr>
+          <w:noProof/>
+        </w:rPr>
+        <w:lastRenderedPageBreak/>
         <w:drawing>
           <wp:inline distT="0" distB="0" distL="0" distR="0" wp14:anchorId="00956A25" wp14:editId="22CD085F">
             <wp:extent cx="5943600" cy="3796030"/>
@@ -2709,11 +2725,22 @@
           <w:rPr>
             <w:rStyle w:val="Hyperlink"/>
           </w:rPr>
-          <w:t>https://nebulavii.github.io/assignment1/HTML/our-project.html</w:t>
+          <w:t>https://nebulavii.github.io/assignment1/HTML/ind</w:t>
+        </w:r>
+        <w:r>
+          <w:rPr>
+            <w:rStyle w:val="Hyperlink"/>
+          </w:rPr>
+          <w:t>e</w:t>
+        </w:r>
+        <w:r>
+          <w:rPr>
+            <w:rStyle w:val="Hyperlink"/>
+          </w:rPr>
+          <w:t>x.html</w:t>
         </w:r>
       </w:hyperlink>
     </w:p>
-    <w:p/>
     <w:sectPr>
       <w:footerReference w:type="default" r:id="rId14"/>
       <w:pgSz w:w="12240" w:h="15840"/>

</xml_diff>